<commit_message>
Adding changes to Doc 4, and finished Docs 1 2 3.
</commit_message>
<xml_diff>
--- a/Documentation/02 - Requirements Definition.docx
+++ b/Documentation/02 - Requirements Definition.docx
@@ -85,60 +85,6 @@
     </w:p>
     <w:p>
       <w:pPr>
-        <w:spacing w:line="480" w:lineRule="auto"/>
-        <w:ind w:left="360" w:firstLine="360"/>
-        <w:rPr>
-          <w:sz w:val="24"/>
-          <w:szCs w:val="24"/>
-        </w:rPr>
-      </w:pPr>
-      <w:r>
-        <w:rPr>
-          <w:sz w:val="24"/>
-          <w:szCs w:val="24"/>
-        </w:rPr>
-        <w:t xml:space="preserve"> This application will allow us to meet the requirements for this project in the following ways:  The application will consist of three distinct shared resources, utilizing a database for the dictionary and to store user information, </w:t>
-      </w:r>
-      <w:proofErr w:type="gramStart"/>
-      <w:r>
-        <w:rPr>
-          <w:sz w:val="24"/>
-          <w:szCs w:val="24"/>
-        </w:rPr>
-        <w:t>a</w:t>
-      </w:r>
-      <w:proofErr w:type="gramEnd"/>
-      <w:r>
-        <w:rPr>
-          <w:sz w:val="24"/>
-          <w:szCs w:val="24"/>
-        </w:rPr>
-        <w:t xml:space="preserve"> XML file that updates dynamically with front-end server addresses</w:t>
-      </w:r>
-      <w:r>
-        <w:rPr>
-          <w:sz w:val="24"/>
-          <w:szCs w:val="24"/>
-        </w:rPr>
-        <w:t xml:space="preserve">, and a shared object in the form of a game board.  We will have a Database Server, a Referee Server, and a client program that will communicate and allow for seamless game play.  There will be several communication protocols in the application using both TCP/IP and UDP protocols.  The scope of this application will challenge our skills and abilities but will be attainable within the </w:t>
-      </w:r>
-      <w:r>
-        <w:rPr>
-          <w:sz w:val="24"/>
-          <w:szCs w:val="24"/>
-        </w:rPr>
-        <w:t>course time frame</w:t>
-      </w:r>
-      <w:r>
-        <w:rPr>
-          <w:sz w:val="24"/>
-          <w:szCs w:val="24"/>
-        </w:rPr>
-        <w:t>.</w:t>
-      </w:r>
-    </w:p>
-    <w:p>
-      <w:pPr>
         <w:numPr>
           <w:ilvl w:val="0"/>
           <w:numId w:val="1"/>
@@ -176,7 +122,7 @@
           <w:sz w:val="22"/>
           <w:szCs w:val="22"/>
         </w:rPr>
-        <w:t xml:space="preserve">We have identified three actors that have separate goals. The Actors are Users, Referee server, and Database Server. The Users goal will be able to create an account. After account creation the User will be able to Log In to the client. After the User has logged in the User </w:t>
+        <w:t xml:space="preserve">We have identified three actors that have separate goals. The Actors are Users, Referee server, and Database Server. The Users goal will be able to create an account. After account creation the User will be able to Log In to the client. After the User has logged in the User will request a new game. Inside the game a User will be able to place letters, request new letters, submit a word, send a heartbeat, reply to a heartbeat, and end the game. The Database server will serve as the dictionary database, the user database, played game database, and contain a register of Referee Servers. The Database Server will be able to create a dictionary, send a heartbeat, reply to heartbeats, receive information from a referee, update user information, receive words, search for words, and reply to say if the word is allowed, and update played game results. The final actor is the Referee server. The Referee Server will be sending heartbeats to both the Database Server, as well as the User Client. If the User does not respond it ends the game and notifies the second player. If the Database server is not replying it temporarily pauses all games, it is overseeing and tries to reconnect. After a certain time, it will throw an error and end the game.  When the Referee receives a new game request, it will attempt to connect two players together. After it </w:t>
       </w:r>
       <w:r>
         <w:rPr>
@@ -184,7 +130,7 @@
           <w:szCs w:val="22"/>
         </w:rPr>
         <w:lastRenderedPageBreak/>
-        <w:t xml:space="preserve">will request a new game. Inside the game a User will be able to place letters, request new letters, submit a word, send a heartbeat, reply to a heartbeat, and end the game. The Database server will serve as the dictionary database, the user database, played game database, and contain a register of Referee Servers. The Database Server will be able to create a dictionary, send a heartbeat, reply to heartbeats, receive information from a referee, update user information, receive words, search for words, and reply to say if the word is allowed, and update played game results. The final actor is the Referee server. The Referee Server will be sending heartbeats to both the Database Server, as well as the User Client. If the User does not respond it ends the game and notifies the second player. If the Database server is not replying it temporarily pauses all games, it is overseeing and tries to reconnect. After a certain time, it will throw an error and end the game.  When the Referee receives a new game request, it will attempt to connect two players together. After it connects to both players it will start to send game update messages.  After a game exits it will send an update to the Database Server. Finally, when the server is launched it will send its information to the Database Server so the Database Server can sed it to a User Client. </w:t>
+        <w:t xml:space="preserve">connects to both players it will start to send game update messages.  After a game exits it will send an update to the Database Server. Finally, when the server is launched it will send its information to the Database Server so the Database Server can sed it to a User Client. </w:t>
       </w:r>
     </w:p>
     <w:p>
@@ -321,24 +267,6 @@
       <w:pPr>
         <w:pStyle w:val="ListParagraph"/>
         <w:numPr>
-          <w:ilvl w:val="3"/>
-          <w:numId w:val="3"/>
-        </w:numPr>
-      </w:pPr>
-      <w:r>
-        <w:t xml:space="preserve">A user will be able to recover their account using security questions. </w:t>
-      </w:r>
-    </w:p>
-    <w:p>
-      <w:pPr>
-        <w:pStyle w:val="ListParagraph"/>
-        <w:ind w:left="2880"/>
-      </w:pPr>
-    </w:p>
-    <w:p>
-      <w:pPr>
-        <w:pStyle w:val="ListParagraph"/>
-        <w:numPr>
           <w:ilvl w:val="0"/>
           <w:numId w:val="2"/>
         </w:numPr>
@@ -382,58 +310,21 @@
       </w:r>
       <w:r>
         <w:tab/>
+      </w:r>
+      <w:r>
         <w:t>2.1.2.1 Passwords typed into the password field will not be visible.</w:t>
       </w:r>
     </w:p>
     <w:p>
-      <w:pPr>
-        <w:pStyle w:val="ListParagraph"/>
-      </w:pPr>
       <w:r>
         <w:tab/>
-        <w:t>2.1.3 After three failed login attempts the user will be redirected to the account recovery page.</w:t>
-      </w:r>
-    </w:p>
-    <w:p>
-      <w:pPr>
-        <w:pStyle w:val="ListParagraph"/>
-      </w:pPr>
-      <w:r>
-        <w:lastRenderedPageBreak/>
-        <w:t>2.2. A user will be able to request account recovery.</w:t>
-      </w:r>
-    </w:p>
-    <w:p>
-      <w:pPr>
-        <w:pStyle w:val="ListParagraph"/>
-      </w:pPr>
-      <w:r>
-        <w:tab/>
-        <w:t>2.2.1. A user will be able to fill out a field with an Email.</w:t>
-      </w:r>
-    </w:p>
-    <w:p>
-      <w:pPr>
-        <w:pStyle w:val="ListParagraph"/>
-        <w:ind w:left="2160"/>
-      </w:pPr>
-      <w:r>
-        <w:t>2.2.1.1. If email is valid then a user will be presented with security questions.</w:t>
-      </w:r>
-    </w:p>
-    <w:p>
-      <w:pPr>
-        <w:pStyle w:val="ListParagraph"/>
-        <w:ind w:left="2160"/>
-      </w:pPr>
-      <w:r>
-        <w:t xml:space="preserve">2.2.1.2. If security questions are answered correctly a user will be directed to update their password. </w:t>
-      </w:r>
-    </w:p>
-    <w:p>
-      <w:r>
-        <w:tab/>
-        <w:t>2.3. On successful login Client will use server response to connect to a Referee Server.</w:t>
+        <w:t>2.</w:t>
+      </w:r>
+      <w:r>
+        <w:t>2</w:t>
+      </w:r>
+      <w:r>
+        <w:t>. On successful login Client will use server response to connect to a Referee Server.</w:t>
       </w:r>
     </w:p>
     <w:p>
@@ -585,6 +476,7 @@
         </w:numPr>
       </w:pPr>
       <w:r>
+        <w:lastRenderedPageBreak/>
         <w:t xml:space="preserve">Referee Server will be </w:t>
       </w:r>
       <w:r>
@@ -612,6 +504,26 @@
         </w:numPr>
       </w:pPr>
       <w:r>
+        <w:t xml:space="preserve">If the word is invalid the Referee server will not add it to the </w:t>
+      </w:r>
+      <w:proofErr w:type="gramStart"/>
+      <w:r>
+        <w:t>board, and</w:t>
+      </w:r>
+      <w:proofErr w:type="gramEnd"/>
+      <w:r>
+        <w:t xml:space="preserve"> change turns.</w:t>
+      </w:r>
+    </w:p>
+    <w:p>
+      <w:pPr>
+        <w:pStyle w:val="ListParagraph"/>
+        <w:numPr>
+          <w:ilvl w:val="2"/>
+          <w:numId w:val="9"/>
+        </w:numPr>
+      </w:pPr>
+      <w:r>
         <w:t>If the word is valid the Referee Server will be able to Update the Game Information.</w:t>
       </w:r>
     </w:p>
@@ -630,6 +542,12 @@
     <w:p>
       <w:pPr>
         <w:pStyle w:val="ListParagraph"/>
+        <w:ind w:left="4410"/>
+      </w:pPr>
+    </w:p>
+    <w:p>
+      <w:pPr>
+        <w:pStyle w:val="ListParagraph"/>
         <w:numPr>
           <w:ilvl w:val="1"/>
           <w:numId w:val="9"/>
@@ -747,7 +665,6 @@
         <w:ind w:left="360"/>
       </w:pPr>
       <w:r>
-        <w:lastRenderedPageBreak/>
         <w:t>Database Client Requirements</w:t>
       </w:r>
     </w:p>
@@ -1059,6 +976,7 @@
         </w:numPr>
       </w:pPr>
       <w:r>
+        <w:lastRenderedPageBreak/>
         <w:t>AWS will be used as a production environment.</w:t>
       </w:r>
     </w:p>
@@ -1189,7 +1107,12 @@
         </w:numPr>
       </w:pPr>
       <w:r>
-        <w:t>Greater than 2 players per game</w:t>
+        <w:t>More</w:t>
+      </w:r>
+      <w:bookmarkStart w:id="1" w:name="_GoBack"/>
+      <w:bookmarkEnd w:id="1"/>
+      <w:r>
+        <w:t xml:space="preserve"> than 2 players per game</w:t>
       </w:r>
     </w:p>
     <w:p>
@@ -1276,7 +1199,6 @@
         </w:numPr>
       </w:pPr>
       <w:r>
-        <w:lastRenderedPageBreak/>
         <w:t xml:space="preserve">Referee Server- </w:t>
       </w:r>
       <w:r>
@@ -1300,8 +1222,6 @@
       <w:r>
         <w:t xml:space="preserve">This is a Back-End </w:t>
       </w:r>
-      <w:bookmarkStart w:id="1" w:name="_GoBack"/>
-      <w:bookmarkEnd w:id="1"/>
       <w:r>
         <w:t>Server responsible for storing Referee Server locations, and managing database, and tables for seamless play.</w:t>
       </w:r>

</xml_diff>